<commit_message>
update detroit pipeline and formatting
</commit_message>
<xml_diff>
--- a/ptap_site/api/detroit_template.docx
+++ b/ptap_site/api/detroit_template.docx
@@ -892,38 +892,39 @@
     <w:tbl>
       <w:tblPr>
         <w:tblStyle w:val="GridTable6Colorful"/>
-        <w:tblW w:w="10319" w:type="dxa"/>
+        <w:tblW w:w="11413" w:type="dxa"/>
+        <w:tblInd w:w="-995" w:type="dxa"/>
         <w:tblLook w:val="04A0" w:firstRow="1" w:lastRow="0" w:firstColumn="1" w:lastColumn="0" w:noHBand="0" w:noVBand="1"/>
       </w:tblPr>
       <w:tblGrid>
-        <w:gridCol w:w="3439"/>
-        <w:gridCol w:w="3439"/>
-        <w:gridCol w:w="3441"/>
+        <w:gridCol w:w="3803"/>
+        <w:gridCol w:w="3803"/>
+        <w:gridCol w:w="3807"/>
       </w:tblGrid>
       <w:tr>
         <w:trPr>
           <w:cnfStyle w:val="100000000000" w:firstRow="1" w:lastRow="0" w:firstColumn="0" w:lastColumn="0" w:oddVBand="0" w:evenVBand="0" w:oddHBand="0" w:evenHBand="0" w:firstRowFirstColumn="0" w:firstRowLastColumn="0" w:lastRowFirstColumn="0" w:lastRowLastColumn="0"/>
-          <w:trHeight w:val="432"/>
+          <w:trHeight w:val="345"/>
         </w:trPr>
         <w:tc>
           <w:tcPr>
             <w:cnfStyle w:val="001000000000" w:firstRow="0" w:lastRow="0" w:firstColumn="1" w:lastColumn="0" w:oddVBand="0" w:evenVBand="0" w:oddHBand="0" w:evenHBand="0" w:firstRowFirstColumn="0" w:firstRowLastColumn="0" w:lastRowFirstColumn="0" w:lastRowLastColumn="0"/>
-            <w:tcW w:w="3439" w:type="dxa"/>
+            <w:tcW w:w="3803" w:type="dxa"/>
           </w:tcPr>
           <w:p>
             <w:pPr>
               <w:jc w:val="both"/>
               <w:rPr>
                 <w:rFonts w:ascii="Times New Roman" w:hAnsi="Times New Roman" w:cs="Times New Roman"/>
-                <w:sz w:val="24"/>
-                <w:szCs w:val="24"/>
+                <w:sz w:val="20"/>
+                <w:szCs w:val="20"/>
               </w:rPr>
             </w:pPr>
             <w:r>
               <w:rPr>
                 <w:rFonts w:ascii="Times New Roman" w:hAnsi="Times New Roman" w:cs="Times New Roman"/>
-                <w:sz w:val="24"/>
-                <w:szCs w:val="24"/>
+                <w:sz w:val="20"/>
+                <w:szCs w:val="20"/>
               </w:rPr>
               <w:t>{%</w:t>
             </w:r>
@@ -931,8 +932,8 @@
             <w:r>
               <w:rPr>
                 <w:rFonts w:ascii="Times New Roman" w:hAnsi="Times New Roman" w:cs="Times New Roman"/>
-                <w:sz w:val="24"/>
-                <w:szCs w:val="24"/>
+                <w:sz w:val="20"/>
+                <w:szCs w:val="20"/>
               </w:rPr>
               <w:t>tc</w:t>
             </w:r>
@@ -940,8 +941,8 @@
             <w:r>
               <w:rPr>
                 <w:rFonts w:ascii="Times New Roman" w:hAnsi="Times New Roman" w:cs="Times New Roman"/>
-                <w:sz w:val="24"/>
-                <w:szCs w:val="24"/>
+                <w:sz w:val="20"/>
+                <w:szCs w:val="20"/>
               </w:rPr>
               <w:t xml:space="preserve"> for col in </w:t>
             </w:r>
@@ -949,8 +950,8 @@
             <w:r>
               <w:rPr>
                 <w:rFonts w:ascii="Times New Roman" w:hAnsi="Times New Roman" w:cs="Times New Roman"/>
-                <w:sz w:val="24"/>
-                <w:szCs w:val="24"/>
+                <w:sz w:val="20"/>
+                <w:szCs w:val="20"/>
               </w:rPr>
               <w:t>target_labels</w:t>
             </w:r>
@@ -958,16 +959,16 @@
             <w:r>
               <w:rPr>
                 <w:rFonts w:ascii="Times New Roman" w:hAnsi="Times New Roman" w:cs="Times New Roman"/>
-                <w:sz w:val="24"/>
-                <w:szCs w:val="24"/>
+                <w:sz w:val="20"/>
+                <w:szCs w:val="20"/>
               </w:rPr>
               <w:t xml:space="preserve"> </w:t>
             </w:r>
             <w:r>
               <w:rPr>
                 <w:rFonts w:ascii="Times New Roman" w:hAnsi="Times New Roman" w:cs="Times New Roman"/>
-                <w:sz w:val="24"/>
-                <w:szCs w:val="24"/>
+                <w:sz w:val="20"/>
+                <w:szCs w:val="20"/>
               </w:rPr>
               <w:t>%}</w:t>
             </w:r>
@@ -975,30 +976,50 @@
         </w:tc>
         <w:tc>
           <w:tcPr>
-            <w:tcW w:w="3439" w:type="dxa"/>
+            <w:tcW w:w="3803" w:type="dxa"/>
           </w:tcPr>
           <w:p>
             <w:pPr>
               <w:pStyle w:val="Obsahtabulky"/>
               <w:jc w:val="both"/>
               <w:cnfStyle w:val="100000000000" w:firstRow="1" w:lastRow="0" w:firstColumn="0" w:lastColumn="0" w:oddVBand="0" w:evenVBand="0" w:oddHBand="0" w:evenHBand="0" w:firstRowFirstColumn="0" w:firstRowLastColumn="0" w:lastRowFirstColumn="0" w:lastRowLastColumn="0"/>
+              <w:rPr>
+                <w:rFonts w:ascii="Times New Roman" w:hAnsi="Times New Roman" w:cs="Times New Roman"/>
+                <w:sz w:val="20"/>
+                <w:szCs w:val="20"/>
+              </w:rPr>
             </w:pPr>
             <w:r>
+              <w:rPr>
+                <w:rFonts w:ascii="Times New Roman" w:hAnsi="Times New Roman" w:cs="Times New Roman"/>
+                <w:sz w:val="20"/>
+                <w:szCs w:val="20"/>
+              </w:rPr>
               <w:t>{{ col }}</w:t>
             </w:r>
           </w:p>
         </w:tc>
         <w:tc>
           <w:tcPr>
-            <w:tcW w:w="3440" w:type="dxa"/>
+            <w:tcW w:w="3806" w:type="dxa"/>
           </w:tcPr>
           <w:p>
             <w:pPr>
               <w:pStyle w:val="Obsahtabulky"/>
               <w:jc w:val="both"/>
               <w:cnfStyle w:val="100000000000" w:firstRow="1" w:lastRow="0" w:firstColumn="0" w:lastColumn="0" w:oddVBand="0" w:evenVBand="0" w:oddHBand="0" w:evenHBand="0" w:firstRowFirstColumn="0" w:firstRowLastColumn="0" w:lastRowFirstColumn="0" w:lastRowLastColumn="0"/>
+              <w:rPr>
+                <w:rFonts w:ascii="Times New Roman" w:hAnsi="Times New Roman" w:cs="Times New Roman"/>
+                <w:sz w:val="20"/>
+                <w:szCs w:val="20"/>
+              </w:rPr>
             </w:pPr>
             <w:r>
+              <w:rPr>
+                <w:rFonts w:ascii="Times New Roman" w:hAnsi="Times New Roman" w:cs="Times New Roman"/>
+                <w:sz w:val="20"/>
+                <w:szCs w:val="20"/>
+              </w:rPr>
               <w:t>{%tc endfor %}</w:t>
             </w:r>
           </w:p>
@@ -1007,12 +1028,12 @@
       <w:tr>
         <w:trPr>
           <w:cnfStyle w:val="000000100000" w:firstRow="0" w:lastRow="0" w:firstColumn="0" w:lastColumn="0" w:oddVBand="0" w:evenVBand="0" w:oddHBand="1" w:evenHBand="0" w:firstRowFirstColumn="0" w:firstRowLastColumn="0" w:lastRowFirstColumn="0" w:lastRowLastColumn="0"/>
-          <w:trHeight w:val="288"/>
+          <w:trHeight w:val="230"/>
         </w:trPr>
         <w:tc>
           <w:tcPr>
             <w:cnfStyle w:val="001000000000" w:firstRow="0" w:lastRow="0" w:firstColumn="1" w:lastColumn="0" w:oddVBand="0" w:evenVBand="0" w:oddHBand="0" w:evenHBand="0" w:firstRowFirstColumn="0" w:firstRowLastColumn="0" w:lastRowFirstColumn="0" w:lastRowLastColumn="0"/>
-            <w:tcW w:w="10319" w:type="dxa"/>
+            <w:tcW w:w="11413" w:type="dxa"/>
             <w:gridSpan w:val="3"/>
           </w:tcPr>
           <w:p>
@@ -1020,15 +1041,15 @@
               <w:jc w:val="both"/>
               <w:rPr>
                 <w:rFonts w:ascii="Times New Roman" w:hAnsi="Times New Roman" w:cs="Times New Roman"/>
-                <w:sz w:val="24"/>
-                <w:szCs w:val="24"/>
+                <w:sz w:val="20"/>
+                <w:szCs w:val="20"/>
               </w:rPr>
             </w:pPr>
             <w:r>
               <w:rPr>
                 <w:rFonts w:ascii="Times New Roman" w:hAnsi="Times New Roman" w:cs="Times New Roman"/>
-                <w:sz w:val="24"/>
-                <w:szCs w:val="24"/>
+                <w:sz w:val="20"/>
+                <w:szCs w:val="20"/>
               </w:rPr>
               <w:t xml:space="preserve">{%tr for item in </w:t>
             </w:r>
@@ -1036,8 +1057,8 @@
             <w:r>
               <w:rPr>
                 <w:rFonts w:ascii="Times New Roman" w:hAnsi="Times New Roman" w:cs="Times New Roman"/>
-                <w:sz w:val="24"/>
-                <w:szCs w:val="24"/>
+                <w:sz w:val="20"/>
+                <w:szCs w:val="20"/>
               </w:rPr>
               <w:t>target_contents</w:t>
             </w:r>
@@ -1045,16 +1066,16 @@
             <w:r>
               <w:rPr>
                 <w:rFonts w:ascii="Times New Roman" w:hAnsi="Times New Roman" w:cs="Times New Roman"/>
-                <w:sz w:val="24"/>
-                <w:szCs w:val="24"/>
+                <w:sz w:val="20"/>
+                <w:szCs w:val="20"/>
               </w:rPr>
               <w:t xml:space="preserve"> </w:t>
             </w:r>
             <w:r>
               <w:rPr>
                 <w:rFonts w:ascii="Times New Roman" w:hAnsi="Times New Roman" w:cs="Times New Roman"/>
-                <w:sz w:val="24"/>
-                <w:szCs w:val="24"/>
+                <w:sz w:val="20"/>
+                <w:szCs w:val="20"/>
               </w:rPr>
               <w:t>%}</w:t>
             </w:r>
@@ -1063,27 +1084,27 @@
       </w:tr>
       <w:tr>
         <w:trPr>
-          <w:trHeight w:val="288"/>
+          <w:trHeight w:val="230"/>
         </w:trPr>
         <w:tc>
           <w:tcPr>
             <w:cnfStyle w:val="001000000000" w:firstRow="0" w:lastRow="0" w:firstColumn="1" w:lastColumn="0" w:oddVBand="0" w:evenVBand="0" w:oddHBand="0" w:evenHBand="0" w:firstRowFirstColumn="0" w:firstRowLastColumn="0" w:lastRowFirstColumn="0" w:lastRowLastColumn="0"/>
-            <w:tcW w:w="3439" w:type="dxa"/>
+            <w:tcW w:w="3803" w:type="dxa"/>
           </w:tcPr>
           <w:p>
             <w:pPr>
               <w:jc w:val="both"/>
               <w:rPr>
                 <w:rFonts w:ascii="Times New Roman" w:hAnsi="Times New Roman" w:cs="Times New Roman"/>
-                <w:sz w:val="24"/>
-                <w:szCs w:val="24"/>
+                <w:sz w:val="20"/>
+                <w:szCs w:val="20"/>
               </w:rPr>
             </w:pPr>
             <w:r>
               <w:rPr>
                 <w:rFonts w:ascii="Times New Roman" w:hAnsi="Times New Roman" w:cs="Times New Roman"/>
-                <w:sz w:val="24"/>
-                <w:szCs w:val="24"/>
+                <w:sz w:val="20"/>
+                <w:szCs w:val="20"/>
               </w:rPr>
               <w:t>{%</w:t>
             </w:r>
@@ -1091,8 +1112,8 @@
             <w:r>
               <w:rPr>
                 <w:rFonts w:ascii="Times New Roman" w:hAnsi="Times New Roman" w:cs="Times New Roman"/>
-                <w:sz w:val="24"/>
-                <w:szCs w:val="24"/>
+                <w:sz w:val="20"/>
+                <w:szCs w:val="20"/>
               </w:rPr>
               <w:t>tc</w:t>
             </w:r>
@@ -1100,8 +1121,8 @@
             <w:r>
               <w:rPr>
                 <w:rFonts w:ascii="Times New Roman" w:hAnsi="Times New Roman" w:cs="Times New Roman"/>
-                <w:sz w:val="24"/>
-                <w:szCs w:val="24"/>
+                <w:sz w:val="20"/>
+                <w:szCs w:val="20"/>
               </w:rPr>
               <w:t xml:space="preserve"> for col in item %}</w:t>
             </w:r>
@@ -1109,7 +1130,7 @@
         </w:tc>
         <w:tc>
           <w:tcPr>
-            <w:tcW w:w="3439" w:type="dxa"/>
+            <w:tcW w:w="3803" w:type="dxa"/>
           </w:tcPr>
           <w:p>
             <w:pPr>
@@ -1118,16 +1139,23 @@
               <w:cnfStyle w:val="000000000000" w:firstRow="0" w:lastRow="0" w:firstColumn="0" w:lastColumn="0" w:oddVBand="0" w:evenVBand="0" w:oddHBand="0" w:evenHBand="0" w:firstRowFirstColumn="0" w:firstRowLastColumn="0" w:lastRowFirstColumn="0" w:lastRowLastColumn="0"/>
               <w:rPr>
                 <w:rFonts w:ascii="Times New Roman" w:hAnsi="Times New Roman" w:cs="Times New Roman"/>
+                <w:sz w:val="20"/>
+                <w:szCs w:val="20"/>
               </w:rPr>
             </w:pPr>
             <w:r>
+              <w:rPr>
+                <w:rFonts w:ascii="Times New Roman" w:hAnsi="Times New Roman" w:cs="Times New Roman"/>
+                <w:sz w:val="20"/>
+                <w:szCs w:val="20"/>
+              </w:rPr>
               <w:t>{{ col }}</w:t>
             </w:r>
           </w:p>
         </w:tc>
         <w:tc>
           <w:tcPr>
-            <w:tcW w:w="3440" w:type="dxa"/>
+            <w:tcW w:w="3806" w:type="dxa"/>
           </w:tcPr>
           <w:p>
             <w:pPr>
@@ -1136,9 +1164,16 @@
               <w:cnfStyle w:val="000000000000" w:firstRow="0" w:lastRow="0" w:firstColumn="0" w:lastColumn="0" w:oddVBand="0" w:evenVBand="0" w:oddHBand="0" w:evenHBand="0" w:firstRowFirstColumn="0" w:firstRowLastColumn="0" w:lastRowFirstColumn="0" w:lastRowLastColumn="0"/>
               <w:rPr>
                 <w:rFonts w:ascii="Times New Roman" w:hAnsi="Times New Roman" w:cs="Times New Roman"/>
+                <w:sz w:val="20"/>
+                <w:szCs w:val="20"/>
               </w:rPr>
             </w:pPr>
             <w:r>
+              <w:rPr>
+                <w:rFonts w:ascii="Times New Roman" w:hAnsi="Times New Roman" w:cs="Times New Roman"/>
+                <w:sz w:val="20"/>
+                <w:szCs w:val="20"/>
+              </w:rPr>
               <w:t>{%tc endfor %}</w:t>
             </w:r>
           </w:p>
@@ -1147,12 +1182,12 @@
       <w:tr>
         <w:trPr>
           <w:cnfStyle w:val="000000100000" w:firstRow="0" w:lastRow="0" w:firstColumn="0" w:lastColumn="0" w:oddVBand="0" w:evenVBand="0" w:oddHBand="1" w:evenHBand="0" w:firstRowFirstColumn="0" w:firstRowLastColumn="0" w:lastRowFirstColumn="0" w:lastRowLastColumn="0"/>
-          <w:trHeight w:val="288"/>
+          <w:trHeight w:val="230"/>
         </w:trPr>
         <w:tc>
           <w:tcPr>
             <w:cnfStyle w:val="001000000000" w:firstRow="0" w:lastRow="0" w:firstColumn="1" w:lastColumn="0" w:oddVBand="0" w:evenVBand="0" w:oddHBand="0" w:evenHBand="0" w:firstRowFirstColumn="0" w:firstRowLastColumn="0" w:lastRowFirstColumn="0" w:lastRowLastColumn="0"/>
-            <w:tcW w:w="10319" w:type="dxa"/>
+            <w:tcW w:w="11413" w:type="dxa"/>
             <w:gridSpan w:val="3"/>
           </w:tcPr>
           <w:p>
@@ -1160,15 +1195,15 @@
               <w:jc w:val="both"/>
               <w:rPr>
                 <w:rFonts w:ascii="Times New Roman" w:hAnsi="Times New Roman" w:cs="Times New Roman"/>
-                <w:sz w:val="24"/>
-                <w:szCs w:val="24"/>
+                <w:sz w:val="20"/>
+                <w:szCs w:val="20"/>
               </w:rPr>
             </w:pPr>
             <w:r>
               <w:rPr>
                 <w:rFonts w:ascii="Times New Roman" w:hAnsi="Times New Roman" w:cs="Times New Roman"/>
-                <w:sz w:val="24"/>
-                <w:szCs w:val="24"/>
+                <w:sz w:val="20"/>
+                <w:szCs w:val="20"/>
               </w:rPr>
               <w:t xml:space="preserve">{%tr </w:t>
             </w:r>
@@ -1176,8 +1211,8 @@
             <w:r>
               <w:rPr>
                 <w:rFonts w:ascii="Times New Roman" w:hAnsi="Times New Roman" w:cs="Times New Roman"/>
-                <w:sz w:val="24"/>
-                <w:szCs w:val="24"/>
+                <w:sz w:val="20"/>
+                <w:szCs w:val="20"/>
               </w:rPr>
               <w:t>endfor</w:t>
             </w:r>
@@ -1185,8 +1220,8 @@
             <w:r>
               <w:rPr>
                 <w:rFonts w:ascii="Times New Roman" w:hAnsi="Times New Roman" w:cs="Times New Roman"/>
-                <w:sz w:val="24"/>
-                <w:szCs w:val="24"/>
+                <w:sz w:val="20"/>
+                <w:szCs w:val="20"/>
               </w:rPr>
               <w:t xml:space="preserve"> %}</w:t>
             </w:r>
@@ -1215,6 +1250,8 @@
           <w:szCs w:val="24"/>
         </w:rPr>
       </w:pPr>
+      <w:bookmarkStart w:id="0" w:name="_GoBack"/>
+      <w:bookmarkEnd w:id="0"/>
     </w:p>
     <w:p>
       <w:pPr>
@@ -1250,38 +1287,39 @@
     <w:tbl>
       <w:tblPr>
         <w:tblStyle w:val="GridTable6Colorful"/>
-        <w:tblW w:w="10319" w:type="dxa"/>
+        <w:tblW w:w="11428" w:type="dxa"/>
+        <w:tblInd w:w="-995" w:type="dxa"/>
         <w:tblLook w:val="04A0" w:firstRow="1" w:lastRow="0" w:firstColumn="1" w:lastColumn="0" w:noHBand="0" w:noVBand="1"/>
       </w:tblPr>
       <w:tblGrid>
-        <w:gridCol w:w="3439"/>
-        <w:gridCol w:w="3439"/>
-        <w:gridCol w:w="3441"/>
+        <w:gridCol w:w="3808"/>
+        <w:gridCol w:w="3808"/>
+        <w:gridCol w:w="3812"/>
       </w:tblGrid>
       <w:tr>
         <w:trPr>
           <w:cnfStyle w:val="100000000000" w:firstRow="1" w:lastRow="0" w:firstColumn="0" w:lastColumn="0" w:oddVBand="0" w:evenVBand="0" w:oddHBand="0" w:evenHBand="0" w:firstRowFirstColumn="0" w:firstRowLastColumn="0" w:lastRowFirstColumn="0" w:lastRowLastColumn="0"/>
-          <w:trHeight w:val="432"/>
+          <w:trHeight w:val="345"/>
         </w:trPr>
         <w:tc>
           <w:tcPr>
             <w:cnfStyle w:val="001000000000" w:firstRow="0" w:lastRow="0" w:firstColumn="1" w:lastColumn="0" w:oddVBand="0" w:evenVBand="0" w:oddHBand="0" w:evenHBand="0" w:firstRowFirstColumn="0" w:firstRowLastColumn="0" w:lastRowFirstColumn="0" w:lastRowLastColumn="0"/>
-            <w:tcW w:w="3439" w:type="dxa"/>
+            <w:tcW w:w="3808" w:type="dxa"/>
           </w:tcPr>
           <w:p>
             <w:pPr>
               <w:jc w:val="both"/>
               <w:rPr>
                 <w:rFonts w:ascii="Times New Roman" w:hAnsi="Times New Roman" w:cs="Times New Roman"/>
-                <w:sz w:val="24"/>
-                <w:szCs w:val="24"/>
+                <w:sz w:val="20"/>
+                <w:szCs w:val="20"/>
               </w:rPr>
             </w:pPr>
             <w:r>
               <w:rPr>
                 <w:rFonts w:ascii="Times New Roman" w:hAnsi="Times New Roman" w:cs="Times New Roman"/>
-                <w:sz w:val="24"/>
-                <w:szCs w:val="24"/>
+                <w:sz w:val="20"/>
+                <w:szCs w:val="20"/>
               </w:rPr>
               <w:t>{%</w:t>
             </w:r>
@@ -1289,8 +1327,8 @@
             <w:r>
               <w:rPr>
                 <w:rFonts w:ascii="Times New Roman" w:hAnsi="Times New Roman" w:cs="Times New Roman"/>
-                <w:sz w:val="24"/>
-                <w:szCs w:val="24"/>
+                <w:sz w:val="20"/>
+                <w:szCs w:val="20"/>
               </w:rPr>
               <w:t>tc</w:t>
             </w:r>
@@ -1298,8 +1336,8 @@
             <w:r>
               <w:rPr>
                 <w:rFonts w:ascii="Times New Roman" w:hAnsi="Times New Roman" w:cs="Times New Roman"/>
-                <w:sz w:val="24"/>
-                <w:szCs w:val="24"/>
+                <w:sz w:val="20"/>
+                <w:szCs w:val="20"/>
               </w:rPr>
               <w:t xml:space="preserve"> for col in </w:t>
             </w:r>
@@ -1307,66 +1345,68 @@
             <w:r>
               <w:rPr>
                 <w:rFonts w:ascii="Times New Roman" w:hAnsi="Times New Roman" w:cs="Times New Roman"/>
-                <w:sz w:val="24"/>
-                <w:szCs w:val="24"/>
-              </w:rPr>
-              <w:t>comp</w:t>
-            </w:r>
-            <w:r>
-              <w:rPr>
-                <w:rFonts w:ascii="Times New Roman" w:hAnsi="Times New Roman" w:cs="Times New Roman"/>
-                <w:sz w:val="24"/>
-                <w:szCs w:val="24"/>
-              </w:rPr>
-              <w:t>_labels</w:t>
+                <w:sz w:val="20"/>
+                <w:szCs w:val="20"/>
+              </w:rPr>
+              <w:t>comp_labels</w:t>
             </w:r>
             <w:proofErr w:type="spellEnd"/>
             <w:r>
               <w:rPr>
                 <w:rFonts w:ascii="Times New Roman" w:hAnsi="Times New Roman" w:cs="Times New Roman"/>
-                <w:sz w:val="24"/>
-                <w:szCs w:val="24"/>
-              </w:rPr>
-              <w:t xml:space="preserve"> </w:t>
-            </w:r>
-            <w:r>
-              <w:rPr>
-                <w:rFonts w:ascii="Times New Roman" w:hAnsi="Times New Roman" w:cs="Times New Roman"/>
-                <w:sz w:val="24"/>
-                <w:szCs w:val="24"/>
-              </w:rPr>
-              <w:t>%}</w:t>
+                <w:sz w:val="20"/>
+                <w:szCs w:val="20"/>
+              </w:rPr>
+              <w:t xml:space="preserve"> %}</w:t>
             </w:r>
           </w:p>
         </w:tc>
         <w:tc>
           <w:tcPr>
-            <w:tcW w:w="3439" w:type="dxa"/>
+            <w:tcW w:w="3808" w:type="dxa"/>
           </w:tcPr>
           <w:p>
             <w:pPr>
               <w:pStyle w:val="Obsahtabulky"/>
               <w:jc w:val="both"/>
               <w:cnfStyle w:val="100000000000" w:firstRow="1" w:lastRow="0" w:firstColumn="0" w:lastColumn="0" w:oddVBand="0" w:evenVBand="0" w:oddHBand="0" w:evenHBand="0" w:firstRowFirstColumn="0" w:firstRowLastColumn="0" w:lastRowFirstColumn="0" w:lastRowLastColumn="0"/>
+              <w:rPr>
+                <w:rFonts w:ascii="Times New Roman" w:hAnsi="Times New Roman" w:cs="Times New Roman"/>
+                <w:sz w:val="20"/>
+                <w:szCs w:val="20"/>
+              </w:rPr>
             </w:pPr>
             <w:r>
+              <w:rPr>
+                <w:rFonts w:ascii="Times New Roman" w:hAnsi="Times New Roman" w:cs="Times New Roman"/>
+                <w:sz w:val="20"/>
+                <w:szCs w:val="20"/>
+              </w:rPr>
               <w:t>{{ col }}</w:t>
             </w:r>
-            <w:bookmarkStart w:id="0" w:name="_GoBack"/>
-            <w:bookmarkEnd w:id="0"/>
           </w:p>
         </w:tc>
         <w:tc>
           <w:tcPr>
-            <w:tcW w:w="3440" w:type="dxa"/>
+            <w:tcW w:w="3811" w:type="dxa"/>
           </w:tcPr>
           <w:p>
             <w:pPr>
               <w:pStyle w:val="Obsahtabulky"/>
               <w:jc w:val="both"/>
               <w:cnfStyle w:val="100000000000" w:firstRow="1" w:lastRow="0" w:firstColumn="0" w:lastColumn="0" w:oddVBand="0" w:evenVBand="0" w:oddHBand="0" w:evenHBand="0" w:firstRowFirstColumn="0" w:firstRowLastColumn="0" w:lastRowFirstColumn="0" w:lastRowLastColumn="0"/>
+              <w:rPr>
+                <w:rFonts w:ascii="Times New Roman" w:hAnsi="Times New Roman" w:cs="Times New Roman"/>
+                <w:sz w:val="20"/>
+                <w:szCs w:val="20"/>
+              </w:rPr>
             </w:pPr>
             <w:r>
+              <w:rPr>
+                <w:rFonts w:ascii="Times New Roman" w:hAnsi="Times New Roman" w:cs="Times New Roman"/>
+                <w:sz w:val="20"/>
+                <w:szCs w:val="20"/>
+              </w:rPr>
               <w:t>{%tc endfor %}</w:t>
             </w:r>
           </w:p>
@@ -1375,12 +1415,12 @@
       <w:tr>
         <w:trPr>
           <w:cnfStyle w:val="000000100000" w:firstRow="0" w:lastRow="0" w:firstColumn="0" w:lastColumn="0" w:oddVBand="0" w:evenVBand="0" w:oddHBand="1" w:evenHBand="0" w:firstRowFirstColumn="0" w:firstRowLastColumn="0" w:lastRowFirstColumn="0" w:lastRowLastColumn="0"/>
-          <w:trHeight w:val="288"/>
+          <w:trHeight w:val="230"/>
         </w:trPr>
         <w:tc>
           <w:tcPr>
             <w:cnfStyle w:val="001000000000" w:firstRow="0" w:lastRow="0" w:firstColumn="1" w:lastColumn="0" w:oddVBand="0" w:evenVBand="0" w:oddHBand="0" w:evenHBand="0" w:firstRowFirstColumn="0" w:firstRowLastColumn="0" w:lastRowFirstColumn="0" w:lastRowLastColumn="0"/>
-            <w:tcW w:w="10319" w:type="dxa"/>
+            <w:tcW w:w="11428" w:type="dxa"/>
             <w:gridSpan w:val="3"/>
           </w:tcPr>
           <w:p>
@@ -1388,15 +1428,15 @@
               <w:jc w:val="both"/>
               <w:rPr>
                 <w:rFonts w:ascii="Times New Roman" w:hAnsi="Times New Roman" w:cs="Times New Roman"/>
-                <w:sz w:val="24"/>
-                <w:szCs w:val="24"/>
+                <w:sz w:val="20"/>
+                <w:szCs w:val="20"/>
               </w:rPr>
             </w:pPr>
             <w:r>
               <w:rPr>
                 <w:rFonts w:ascii="Times New Roman" w:hAnsi="Times New Roman" w:cs="Times New Roman"/>
-                <w:sz w:val="24"/>
-                <w:szCs w:val="24"/>
+                <w:sz w:val="20"/>
+                <w:szCs w:val="20"/>
               </w:rPr>
               <w:t xml:space="preserve">{%tr for item in </w:t>
             </w:r>
@@ -1404,62 +1444,46 @@
             <w:r>
               <w:rPr>
                 <w:rFonts w:ascii="Times New Roman" w:hAnsi="Times New Roman" w:cs="Times New Roman"/>
-                <w:sz w:val="24"/>
-                <w:szCs w:val="24"/>
-              </w:rPr>
-              <w:t>comp</w:t>
-            </w:r>
-            <w:r>
-              <w:rPr>
-                <w:rFonts w:ascii="Times New Roman" w:hAnsi="Times New Roman" w:cs="Times New Roman"/>
-                <w:sz w:val="24"/>
-                <w:szCs w:val="24"/>
-              </w:rPr>
-              <w:t>_contents</w:t>
+                <w:sz w:val="20"/>
+                <w:szCs w:val="20"/>
+              </w:rPr>
+              <w:t>comp_contents</w:t>
             </w:r>
             <w:proofErr w:type="spellEnd"/>
             <w:r>
               <w:rPr>
                 <w:rFonts w:ascii="Times New Roman" w:hAnsi="Times New Roman" w:cs="Times New Roman"/>
-                <w:sz w:val="24"/>
-                <w:szCs w:val="24"/>
-              </w:rPr>
-              <w:t xml:space="preserve"> </w:t>
-            </w:r>
-            <w:r>
-              <w:rPr>
-                <w:rFonts w:ascii="Times New Roman" w:hAnsi="Times New Roman" w:cs="Times New Roman"/>
-                <w:sz w:val="24"/>
-                <w:szCs w:val="24"/>
-              </w:rPr>
-              <w:t>%}</w:t>
+                <w:sz w:val="20"/>
+                <w:szCs w:val="20"/>
+              </w:rPr>
+              <w:t xml:space="preserve"> %}</w:t>
             </w:r>
           </w:p>
         </w:tc>
       </w:tr>
       <w:tr>
         <w:trPr>
-          <w:trHeight w:val="288"/>
+          <w:trHeight w:val="230"/>
         </w:trPr>
         <w:tc>
           <w:tcPr>
             <w:cnfStyle w:val="001000000000" w:firstRow="0" w:lastRow="0" w:firstColumn="1" w:lastColumn="0" w:oddVBand="0" w:evenVBand="0" w:oddHBand="0" w:evenHBand="0" w:firstRowFirstColumn="0" w:firstRowLastColumn="0" w:lastRowFirstColumn="0" w:lastRowLastColumn="0"/>
-            <w:tcW w:w="3439" w:type="dxa"/>
+            <w:tcW w:w="3808" w:type="dxa"/>
           </w:tcPr>
           <w:p>
             <w:pPr>
               <w:jc w:val="both"/>
               <w:rPr>
                 <w:rFonts w:ascii="Times New Roman" w:hAnsi="Times New Roman" w:cs="Times New Roman"/>
-                <w:sz w:val="24"/>
-                <w:szCs w:val="24"/>
+                <w:sz w:val="20"/>
+                <w:szCs w:val="20"/>
               </w:rPr>
             </w:pPr>
             <w:r>
               <w:rPr>
                 <w:rFonts w:ascii="Times New Roman" w:hAnsi="Times New Roman" w:cs="Times New Roman"/>
-                <w:sz w:val="24"/>
-                <w:szCs w:val="24"/>
+                <w:sz w:val="20"/>
+                <w:szCs w:val="20"/>
               </w:rPr>
               <w:t>{%</w:t>
             </w:r>
@@ -1467,8 +1491,8 @@
             <w:r>
               <w:rPr>
                 <w:rFonts w:ascii="Times New Roman" w:hAnsi="Times New Roman" w:cs="Times New Roman"/>
-                <w:sz w:val="24"/>
-                <w:szCs w:val="24"/>
+                <w:sz w:val="20"/>
+                <w:szCs w:val="20"/>
               </w:rPr>
               <w:t>tc</w:t>
             </w:r>
@@ -1476,8 +1500,8 @@
             <w:r>
               <w:rPr>
                 <w:rFonts w:ascii="Times New Roman" w:hAnsi="Times New Roman" w:cs="Times New Roman"/>
-                <w:sz w:val="24"/>
-                <w:szCs w:val="24"/>
+                <w:sz w:val="20"/>
+                <w:szCs w:val="20"/>
               </w:rPr>
               <w:t xml:space="preserve"> for col in item %}</w:t>
             </w:r>
@@ -1485,7 +1509,7 @@
         </w:tc>
         <w:tc>
           <w:tcPr>
-            <w:tcW w:w="3439" w:type="dxa"/>
+            <w:tcW w:w="3808" w:type="dxa"/>
           </w:tcPr>
           <w:p>
             <w:pPr>
@@ -1494,16 +1518,23 @@
               <w:cnfStyle w:val="000000000000" w:firstRow="0" w:lastRow="0" w:firstColumn="0" w:lastColumn="0" w:oddVBand="0" w:evenVBand="0" w:oddHBand="0" w:evenHBand="0" w:firstRowFirstColumn="0" w:firstRowLastColumn="0" w:lastRowFirstColumn="0" w:lastRowLastColumn="0"/>
               <w:rPr>
                 <w:rFonts w:ascii="Times New Roman" w:hAnsi="Times New Roman" w:cs="Times New Roman"/>
+                <w:sz w:val="20"/>
+                <w:szCs w:val="20"/>
               </w:rPr>
             </w:pPr>
             <w:r>
+              <w:rPr>
+                <w:rFonts w:ascii="Times New Roman" w:hAnsi="Times New Roman" w:cs="Times New Roman"/>
+                <w:sz w:val="20"/>
+                <w:szCs w:val="20"/>
+              </w:rPr>
               <w:t>{{ col }}</w:t>
             </w:r>
           </w:p>
         </w:tc>
         <w:tc>
           <w:tcPr>
-            <w:tcW w:w="3440" w:type="dxa"/>
+            <w:tcW w:w="3811" w:type="dxa"/>
           </w:tcPr>
           <w:p>
             <w:pPr>
@@ -1512,9 +1543,16 @@
               <w:cnfStyle w:val="000000000000" w:firstRow="0" w:lastRow="0" w:firstColumn="0" w:lastColumn="0" w:oddVBand="0" w:evenVBand="0" w:oddHBand="0" w:evenHBand="0" w:firstRowFirstColumn="0" w:firstRowLastColumn="0" w:lastRowFirstColumn="0" w:lastRowLastColumn="0"/>
               <w:rPr>
                 <w:rFonts w:ascii="Times New Roman" w:hAnsi="Times New Roman" w:cs="Times New Roman"/>
+                <w:sz w:val="20"/>
+                <w:szCs w:val="20"/>
               </w:rPr>
             </w:pPr>
             <w:r>
+              <w:rPr>
+                <w:rFonts w:ascii="Times New Roman" w:hAnsi="Times New Roman" w:cs="Times New Roman"/>
+                <w:sz w:val="20"/>
+                <w:szCs w:val="20"/>
+              </w:rPr>
               <w:t>{%tc endfor %}</w:t>
             </w:r>
           </w:p>
@@ -1523,12 +1561,12 @@
       <w:tr>
         <w:trPr>
           <w:cnfStyle w:val="000000100000" w:firstRow="0" w:lastRow="0" w:firstColumn="0" w:lastColumn="0" w:oddVBand="0" w:evenVBand="0" w:oddHBand="1" w:evenHBand="0" w:firstRowFirstColumn="0" w:firstRowLastColumn="0" w:lastRowFirstColumn="0" w:lastRowLastColumn="0"/>
-          <w:trHeight w:val="288"/>
+          <w:trHeight w:val="230"/>
         </w:trPr>
         <w:tc>
           <w:tcPr>
             <w:cnfStyle w:val="001000000000" w:firstRow="0" w:lastRow="0" w:firstColumn="1" w:lastColumn="0" w:oddVBand="0" w:evenVBand="0" w:oddHBand="0" w:evenHBand="0" w:firstRowFirstColumn="0" w:firstRowLastColumn="0" w:lastRowFirstColumn="0" w:lastRowLastColumn="0"/>
-            <w:tcW w:w="10319" w:type="dxa"/>
+            <w:tcW w:w="11428" w:type="dxa"/>
             <w:gridSpan w:val="3"/>
           </w:tcPr>
           <w:p>
@@ -1536,15 +1574,15 @@
               <w:jc w:val="both"/>
               <w:rPr>
                 <w:rFonts w:ascii="Times New Roman" w:hAnsi="Times New Roman" w:cs="Times New Roman"/>
-                <w:sz w:val="24"/>
-                <w:szCs w:val="24"/>
+                <w:sz w:val="20"/>
+                <w:szCs w:val="20"/>
               </w:rPr>
             </w:pPr>
             <w:r>
               <w:rPr>
                 <w:rFonts w:ascii="Times New Roman" w:hAnsi="Times New Roman" w:cs="Times New Roman"/>
-                <w:sz w:val="24"/>
-                <w:szCs w:val="24"/>
+                <w:sz w:val="20"/>
+                <w:szCs w:val="20"/>
               </w:rPr>
               <w:t xml:space="preserve">{%tr </w:t>
             </w:r>
@@ -1552,8 +1590,8 @@
             <w:r>
               <w:rPr>
                 <w:rFonts w:ascii="Times New Roman" w:hAnsi="Times New Roman" w:cs="Times New Roman"/>
-                <w:sz w:val="24"/>
-                <w:szCs w:val="24"/>
+                <w:sz w:val="20"/>
+                <w:szCs w:val="20"/>
               </w:rPr>
               <w:t>endfor</w:t>
             </w:r>
@@ -1561,8 +1599,8 @@
             <w:r>
               <w:rPr>
                 <w:rFonts w:ascii="Times New Roman" w:hAnsi="Times New Roman" w:cs="Times New Roman"/>
-                <w:sz w:val="24"/>
-                <w:szCs w:val="24"/>
+                <w:sz w:val="20"/>
+                <w:szCs w:val="20"/>
               </w:rPr>
               <w:t xml:space="preserve"> %}</w:t>
             </w:r>
@@ -1731,7 +1769,7 @@
           <w:sz w:val="24"/>
           <w:szCs w:val="24"/>
         </w:rPr>
-        <w:t xml:space="preserve">home. This discrepancy is even more stark considering each of the </w:t>
+        <w:t xml:space="preserve">home. This discrepancy is even more stark considering each of the comparable properties provided above have an additional bedroom, better siding, and more stories. </w:t>
       </w:r>
       <w:r>
         <w:rPr>
@@ -1740,7 +1778,7 @@
           <w:szCs w:val="24"/>
         </w:rPr>
         <w:lastRenderedPageBreak/>
-        <w:t xml:space="preserve">comparable properties provided above have an additional bedroom, better siding, and more stories. In particular, the property located on Elmira St., 1 block over from </w:t>
+        <w:t xml:space="preserve">In particular, the property located on Elmira St., 1 block over from </w:t>
       </w:r>
       <w:r>
         <w:rPr>
@@ -3051,7 +3089,7 @@
         <wp:inline distT="0" distB="0" distL="0" distR="0" wp14:anchorId="6E19DE4C" wp14:editId="7171F9ED">
           <wp:extent cx="2552700" cy="410687"/>
           <wp:effectExtent l="0" t="0" r="0" b="8890"/>
-          <wp:docPr id="14" name="Picture 14"/>
+          <wp:docPr id="1" name="Picture 1"/>
           <wp:cNvGraphicFramePr>
             <a:graphicFrameLocks xmlns:a="http://schemas.openxmlformats.org/drawingml/2006/main" noChangeAspect="1"/>
           </wp:cNvGraphicFramePr>
@@ -4401,7 +4439,7 @@
 </file>
 
 <file path=customXml/itemProps1.xml><?xml version="1.0" encoding="utf-8"?>
-<ds:datastoreItem xmlns:ds="http://schemas.openxmlformats.org/officeDocument/2006/customXml" ds:itemID="{7509C041-577A-4BC8-9CFF-3A4180771C40}">
+<ds:datastoreItem xmlns:ds="http://schemas.openxmlformats.org/officeDocument/2006/customXml" ds:itemID="{77549E8D-E457-4814-B02F-2CE6D0BF4BE8}">
   <ds:schemaRefs>
     <ds:schemaRef ds:uri="http://schemas.openxmlformats.org/officeDocument/2006/bibliography"/>
   </ds:schemaRefs>

</xml_diff>

<commit_message>
adding logger with example
re: #8
</commit_message>
<xml_diff>
--- a/ptap_site/api/detroit_template.docx
+++ b/ptap_site/api/detroit_template.docx
@@ -22,6 +22,75 @@
           <w:szCs w:val="24"/>
         </w:rPr>
       </w:pPr>
+      <w:bookmarkStart w:id="0" w:name="_GoBack"/>
+      <w:r>
+        <w:rPr>
+          <w:noProof/>
+        </w:rPr>
+        <w:drawing>
+          <wp:anchor distT="0" distB="0" distL="114300" distR="114300" simplePos="0" relativeHeight="251658240" behindDoc="1" locked="0" layoutInCell="1" allowOverlap="1" wp14:anchorId="3F060AA2" wp14:editId="17A22E26">
+            <wp:simplePos x="0" y="0"/>
+            <wp:positionH relativeFrom="column">
+              <wp:posOffset>3638550</wp:posOffset>
+            </wp:positionH>
+            <wp:positionV relativeFrom="paragraph">
+              <wp:posOffset>15240</wp:posOffset>
+            </wp:positionV>
+            <wp:extent cx="2509548" cy="1346200"/>
+            <wp:effectExtent l="0" t="0" r="5080" b="6350"/>
+            <wp:wrapNone/>
+            <wp:docPr id="2" name="Picture 2"/>
+            <wp:cNvGraphicFramePr>
+              <a:graphicFrameLocks xmlns:a="http://schemas.openxmlformats.org/drawingml/2006/main" noChangeAspect="1"/>
+            </wp:cNvGraphicFramePr>
+            <a:graphic xmlns:a="http://schemas.openxmlformats.org/drawingml/2006/main">
+              <a:graphicData uri="http://schemas.openxmlformats.org/drawingml/2006/picture">
+                <pic:pic xmlns:pic="http://schemas.openxmlformats.org/drawingml/2006/picture">
+                  <pic:nvPicPr>
+                    <pic:cNvPr id="0" name="Picture 1"/>
+                    <pic:cNvPicPr>
+                      <a:picLocks noChangeAspect="1" noChangeArrowheads="1"/>
+                    </pic:cNvPicPr>
+                  </pic:nvPicPr>
+                  <pic:blipFill>
+                    <a:blip r:embed="rId7">
+                      <a:extLst>
+                        <a:ext uri="{28A0092B-C50C-407E-A947-70E740481C1C}">
+                          <a14:useLocalDpi xmlns:a14="http://schemas.microsoft.com/office/drawing/2010/main" val="0"/>
+                        </a:ext>
+                      </a:extLst>
+                    </a:blip>
+                    <a:srcRect/>
+                    <a:stretch>
+                      <a:fillRect/>
+                    </a:stretch>
+                  </pic:blipFill>
+                  <pic:spPr bwMode="auto">
+                    <a:xfrm>
+                      <a:off x="0" y="0"/>
+                      <a:ext cx="2509548" cy="1346200"/>
+                    </a:xfrm>
+                    <a:prstGeom prst="rect">
+                      <a:avLst/>
+                    </a:prstGeom>
+                    <a:noFill/>
+                    <a:ln>
+                      <a:noFill/>
+                    </a:ln>
+                  </pic:spPr>
+                </pic:pic>
+              </a:graphicData>
+            </a:graphic>
+            <wp14:sizeRelH relativeFrom="page">
+              <wp14:pctWidth>0</wp14:pctWidth>
+            </wp14:sizeRelH>
+            <wp14:sizeRelV relativeFrom="page">
+              <wp14:pctHeight>0</wp14:pctHeight>
+            </wp14:sizeRelV>
+          </wp:anchor>
+        </w:drawing>
+      </w:r>
+      <w:bookmarkEnd w:id="0"/>
       <w:r>
         <w:rPr>
           <w:rFonts w:ascii="Times New Roman" w:hAnsi="Times New Roman" w:cs="Times New Roman"/>
@@ -176,11 +245,19 @@
         </w:rPr>
         <w:t xml:space="preserve">: </w:t>
       </w:r>
-      <w:r>
-        <w:rPr>
-          <w:color w:val="000000"/>
-        </w:rPr>
-        <w:t>{{ owner }}</w:t>
+      <w:proofErr w:type="gramStart"/>
+      <w:r>
+        <w:rPr>
+          <w:color w:val="000000"/>
+        </w:rPr>
+        <w:t>{{ owner</w:t>
+      </w:r>
+      <w:proofErr w:type="gramEnd"/>
+      <w:r>
+        <w:rPr>
+          <w:color w:val="000000"/>
+        </w:rPr>
+        <w:t xml:space="preserve"> }}</w:t>
       </w:r>
     </w:p>
     <w:p>
@@ -198,11 +275,19 @@
         </w:rPr>
         <w:t xml:space="preserve">Parcel Identification: </w:t>
       </w:r>
-      <w:r>
-        <w:rPr>
-          <w:color w:val="000000"/>
-        </w:rPr>
-        <w:t>{{ pin }}</w:t>
+      <w:proofErr w:type="gramStart"/>
+      <w:r>
+        <w:rPr>
+          <w:color w:val="000000"/>
+        </w:rPr>
+        <w:t>{{ pin</w:t>
+      </w:r>
+      <w:proofErr w:type="gramEnd"/>
+      <w:r>
+        <w:rPr>
+          <w:color w:val="000000"/>
+        </w:rPr>
+        <w:t xml:space="preserve"> }}</w:t>
       </w:r>
     </w:p>
     <w:p>
@@ -221,11 +306,19 @@
         </w:rPr>
         <w:t xml:space="preserve">Address: </w:t>
       </w:r>
-      <w:r>
-        <w:rPr>
-          <w:color w:val="000000"/>
-        </w:rPr>
-        <w:t>{{ address}}</w:t>
+      <w:proofErr w:type="gramStart"/>
+      <w:r>
+        <w:rPr>
+          <w:color w:val="000000"/>
+        </w:rPr>
+        <w:t>{{ address</w:t>
+      </w:r>
+      <w:proofErr w:type="gramEnd"/>
+      <w:r>
+        <w:rPr>
+          <w:color w:val="000000"/>
+        </w:rPr>
+        <w:t>}}</w:t>
       </w:r>
     </w:p>
     <w:p>
@@ -308,13 +401,41 @@
         </w:rPr>
         <w:t xml:space="preserve">Property Owner, </w:t>
       </w:r>
-      <w:r>
-        <w:rPr>
-          <w:rFonts w:ascii="Times New Roman" w:hAnsi="Times New Roman" w:cs="Times New Roman"/>
-          <w:sz w:val="24"/>
-          <w:szCs w:val="24"/>
-        </w:rPr>
-        <w:t>{{ formal_owner }}</w:t>
+      <w:proofErr w:type="gramStart"/>
+      <w:r>
+        <w:rPr>
+          <w:rFonts w:ascii="Times New Roman" w:hAnsi="Times New Roman" w:cs="Times New Roman"/>
+          <w:sz w:val="24"/>
+          <w:szCs w:val="24"/>
+        </w:rPr>
+        <w:t xml:space="preserve">{{ </w:t>
+      </w:r>
+      <w:proofErr w:type="spellStart"/>
+      <w:r>
+        <w:rPr>
+          <w:rFonts w:ascii="Times New Roman" w:hAnsi="Times New Roman" w:cs="Times New Roman"/>
+          <w:sz w:val="24"/>
+          <w:szCs w:val="24"/>
+        </w:rPr>
+        <w:t>formal</w:t>
+      </w:r>
+      <w:proofErr w:type="gramEnd"/>
+      <w:r>
+        <w:rPr>
+          <w:rFonts w:ascii="Times New Roman" w:hAnsi="Times New Roman" w:cs="Times New Roman"/>
+          <w:sz w:val="24"/>
+          <w:szCs w:val="24"/>
+        </w:rPr>
+        <w:t>_owner</w:t>
+      </w:r>
+      <w:proofErr w:type="spellEnd"/>
+      <w:r>
+        <w:rPr>
+          <w:rFonts w:ascii="Times New Roman" w:hAnsi="Times New Roman" w:cs="Times New Roman"/>
+          <w:sz w:val="24"/>
+          <w:szCs w:val="24"/>
+        </w:rPr>
+        <w:t xml:space="preserve"> }}</w:t>
       </w:r>
       <w:r>
         <w:rPr>
@@ -399,13 +520,41 @@
         </w:rPr>
         <w:t xml:space="preserve">According to </w:t>
       </w:r>
-      <w:r>
-        <w:rPr>
-          <w:rFonts w:ascii="Times New Roman" w:hAnsi="Times New Roman" w:cs="Times New Roman"/>
-          <w:sz w:val="24"/>
-          <w:szCs w:val="24"/>
-        </w:rPr>
-        <w:t>{{ formal_owner }}</w:t>
+      <w:proofErr w:type="gramStart"/>
+      <w:r>
+        <w:rPr>
+          <w:rFonts w:ascii="Times New Roman" w:hAnsi="Times New Roman" w:cs="Times New Roman"/>
+          <w:sz w:val="24"/>
+          <w:szCs w:val="24"/>
+        </w:rPr>
+        <w:t xml:space="preserve">{{ </w:t>
+      </w:r>
+      <w:proofErr w:type="spellStart"/>
+      <w:r>
+        <w:rPr>
+          <w:rFonts w:ascii="Times New Roman" w:hAnsi="Times New Roman" w:cs="Times New Roman"/>
+          <w:sz w:val="24"/>
+          <w:szCs w:val="24"/>
+        </w:rPr>
+        <w:t>formal</w:t>
+      </w:r>
+      <w:proofErr w:type="gramEnd"/>
+      <w:r>
+        <w:rPr>
+          <w:rFonts w:ascii="Times New Roman" w:hAnsi="Times New Roman" w:cs="Times New Roman"/>
+          <w:sz w:val="24"/>
+          <w:szCs w:val="24"/>
+        </w:rPr>
+        <w:t>_owner</w:t>
+      </w:r>
+      <w:proofErr w:type="spellEnd"/>
+      <w:r>
+        <w:rPr>
+          <w:rFonts w:ascii="Times New Roman" w:hAnsi="Times New Roman" w:cs="Times New Roman"/>
+          <w:sz w:val="24"/>
+          <w:szCs w:val="24"/>
+        </w:rPr>
+        <w:t xml:space="preserve"> }}</w:t>
       </w:r>
       <w:r>
         <w:rPr>
@@ -485,7 +634,25 @@
           <w:sz w:val="24"/>
           <w:szCs w:val="24"/>
         </w:rPr>
-        <w:t>{{ current_sev }}</w:t>
+        <w:t xml:space="preserve">{{ </w:t>
+      </w:r>
+      <w:proofErr w:type="spellStart"/>
+      <w:r>
+        <w:rPr>
+          <w:rFonts w:ascii="Times New Roman" w:hAnsi="Times New Roman" w:cs="Times New Roman"/>
+          <w:sz w:val="24"/>
+          <w:szCs w:val="24"/>
+        </w:rPr>
+        <w:t>current_sev</w:t>
+      </w:r>
+      <w:proofErr w:type="spellEnd"/>
+      <w:r>
+        <w:rPr>
+          <w:rFonts w:ascii="Times New Roman" w:hAnsi="Times New Roman" w:cs="Times New Roman"/>
+          <w:sz w:val="24"/>
+          <w:szCs w:val="24"/>
+        </w:rPr>
+        <w:t xml:space="preserve"> }}</w:t>
       </w:r>
       <w:r>
         <w:rPr>
@@ -511,13 +678,41 @@
         </w:rPr>
         <w:t xml:space="preserve">This means the Division estimates that the market value of the property is </w:t>
       </w:r>
-      <w:r>
-        <w:rPr>
-          <w:rFonts w:ascii="Times New Roman" w:hAnsi="Times New Roman" w:cs="Times New Roman"/>
-          <w:sz w:val="24"/>
-          <w:szCs w:val="24"/>
-        </w:rPr>
-        <w:t>{{ current_faircash}}</w:t>
+      <w:proofErr w:type="gramStart"/>
+      <w:r>
+        <w:rPr>
+          <w:rFonts w:ascii="Times New Roman" w:hAnsi="Times New Roman" w:cs="Times New Roman"/>
+          <w:sz w:val="24"/>
+          <w:szCs w:val="24"/>
+        </w:rPr>
+        <w:t xml:space="preserve">{{ </w:t>
+      </w:r>
+      <w:proofErr w:type="spellStart"/>
+      <w:r>
+        <w:rPr>
+          <w:rFonts w:ascii="Times New Roman" w:hAnsi="Times New Roman" w:cs="Times New Roman"/>
+          <w:sz w:val="24"/>
+          <w:szCs w:val="24"/>
+        </w:rPr>
+        <w:t>current</w:t>
+      </w:r>
+      <w:proofErr w:type="gramEnd"/>
+      <w:r>
+        <w:rPr>
+          <w:rFonts w:ascii="Times New Roman" w:hAnsi="Times New Roman" w:cs="Times New Roman"/>
+          <w:sz w:val="24"/>
+          <w:szCs w:val="24"/>
+        </w:rPr>
+        <w:t>_faircash</w:t>
+      </w:r>
+      <w:proofErr w:type="spellEnd"/>
+      <w:r>
+        <w:rPr>
+          <w:rFonts w:ascii="Times New Roman" w:hAnsi="Times New Roman" w:cs="Times New Roman"/>
+          <w:sz w:val="24"/>
+          <w:szCs w:val="24"/>
+        </w:rPr>
+        <w:t>}}</w:t>
       </w:r>
       <w:r>
         <w:rPr>
@@ -574,13 +769,23 @@
         </w:rPr>
         <w:t xml:space="preserve"> </w:t>
       </w:r>
-      <w:r>
-        <w:rPr>
-          <w:rFonts w:ascii="Times New Roman" w:hAnsi="Times New Roman" w:cs="Times New Roman"/>
-          <w:sz w:val="24"/>
-          <w:szCs w:val="24"/>
-        </w:rPr>
-        <w:t xml:space="preserve">{{ pin }} </w:t>
+      <w:proofErr w:type="gramStart"/>
+      <w:r>
+        <w:rPr>
+          <w:rFonts w:ascii="Times New Roman" w:hAnsi="Times New Roman" w:cs="Times New Roman"/>
+          <w:sz w:val="24"/>
+          <w:szCs w:val="24"/>
+        </w:rPr>
+        <w:t>{{ pin</w:t>
+      </w:r>
+      <w:proofErr w:type="gramEnd"/>
+      <w:r>
+        <w:rPr>
+          <w:rFonts w:ascii="Times New Roman" w:hAnsi="Times New Roman" w:cs="Times New Roman"/>
+          <w:sz w:val="24"/>
+          <w:szCs w:val="24"/>
+        </w:rPr>
+        <w:t xml:space="preserve"> }} </w:t>
       </w:r>
       <w:r>
         <w:rPr>
@@ -596,7 +801,25 @@
           <w:sz w:val="24"/>
           <w:szCs w:val="24"/>
         </w:rPr>
-        <w:t xml:space="preserve"> {{ contention_sev }}</w:t>
+        <w:t xml:space="preserve"> {{ </w:t>
+      </w:r>
+      <w:proofErr w:type="spellStart"/>
+      <w:r>
+        <w:rPr>
+          <w:rFonts w:ascii="Times New Roman" w:hAnsi="Times New Roman" w:cs="Times New Roman"/>
+          <w:sz w:val="24"/>
+          <w:szCs w:val="24"/>
+        </w:rPr>
+        <w:t>contention_sev</w:t>
+      </w:r>
+      <w:proofErr w:type="spellEnd"/>
+      <w:r>
+        <w:rPr>
+          <w:rFonts w:ascii="Times New Roman" w:hAnsi="Times New Roman" w:cs="Times New Roman"/>
+          <w:sz w:val="24"/>
+          <w:szCs w:val="24"/>
+        </w:rPr>
+        <w:t xml:space="preserve"> }}</w:t>
       </w:r>
       <w:r>
         <w:rPr>
@@ -612,7 +835,25 @@
           <w:sz w:val="24"/>
           <w:szCs w:val="24"/>
         </w:rPr>
-        <w:t xml:space="preserve"> {{ contention_faircash }}</w:t>
+        <w:t xml:space="preserve"> {{ </w:t>
+      </w:r>
+      <w:proofErr w:type="spellStart"/>
+      <w:r>
+        <w:rPr>
+          <w:rFonts w:ascii="Times New Roman" w:hAnsi="Times New Roman" w:cs="Times New Roman"/>
+          <w:sz w:val="24"/>
+          <w:szCs w:val="24"/>
+        </w:rPr>
+        <w:t>contention_faircash</w:t>
+      </w:r>
+      <w:proofErr w:type="spellEnd"/>
+      <w:r>
+        <w:rPr>
+          <w:rFonts w:ascii="Times New Roman" w:hAnsi="Times New Roman" w:cs="Times New Roman"/>
+          <w:sz w:val="24"/>
+          <w:szCs w:val="24"/>
+        </w:rPr>
+        <w:t xml:space="preserve"> }}</w:t>
       </w:r>
       <w:r>
         <w:rPr>
@@ -653,13 +894,41 @@
         </w:rPr>
         <w:t xml:space="preserve">Here is the relevant data on </w:t>
       </w:r>
-      <w:r>
-        <w:rPr>
-          <w:rFonts w:ascii="Times New Roman" w:hAnsi="Times New Roman" w:cs="Times New Roman"/>
-          <w:sz w:val="24"/>
-          <w:szCs w:val="24"/>
-        </w:rPr>
-        <w:t>{{ formal_owner }}</w:t>
+      <w:proofErr w:type="gramStart"/>
+      <w:r>
+        <w:rPr>
+          <w:rFonts w:ascii="Times New Roman" w:hAnsi="Times New Roman" w:cs="Times New Roman"/>
+          <w:sz w:val="24"/>
+          <w:szCs w:val="24"/>
+        </w:rPr>
+        <w:t xml:space="preserve">{{ </w:t>
+      </w:r>
+      <w:proofErr w:type="spellStart"/>
+      <w:r>
+        <w:rPr>
+          <w:rFonts w:ascii="Times New Roman" w:hAnsi="Times New Roman" w:cs="Times New Roman"/>
+          <w:sz w:val="24"/>
+          <w:szCs w:val="24"/>
+        </w:rPr>
+        <w:t>formal</w:t>
+      </w:r>
+      <w:proofErr w:type="gramEnd"/>
+      <w:r>
+        <w:rPr>
+          <w:rFonts w:ascii="Times New Roman" w:hAnsi="Times New Roman" w:cs="Times New Roman"/>
+          <w:sz w:val="24"/>
+          <w:szCs w:val="24"/>
+        </w:rPr>
+        <w:t>_owner</w:t>
+      </w:r>
+      <w:proofErr w:type="spellEnd"/>
+      <w:r>
+        <w:rPr>
+          <w:rFonts w:ascii="Times New Roman" w:hAnsi="Times New Roman" w:cs="Times New Roman"/>
+          <w:sz w:val="24"/>
+          <w:szCs w:val="24"/>
+        </w:rPr>
+        <w:t xml:space="preserve"> }}</w:t>
       </w:r>
       <w:r>
         <w:rPr>
@@ -726,15 +995,43 @@
                 <w:sz w:val="20"/>
                 <w:szCs w:val="20"/>
               </w:rPr>
-              <w:t xml:space="preserve">{%tc for col in </w:t>
+              <w:t>{%</w:t>
             </w:r>
+            <w:proofErr w:type="spellStart"/>
             <w:r>
               <w:rPr>
                 <w:rFonts w:ascii="Times New Roman" w:hAnsi="Times New Roman" w:cs="Times New Roman"/>
                 <w:sz w:val="20"/>
                 <w:szCs w:val="20"/>
               </w:rPr>
-              <w:t xml:space="preserve">target_labels </w:t>
+              <w:t>tc</w:t>
+            </w:r>
+            <w:proofErr w:type="spellEnd"/>
+            <w:r>
+              <w:rPr>
+                <w:rFonts w:ascii="Times New Roman" w:hAnsi="Times New Roman" w:cs="Times New Roman"/>
+                <w:sz w:val="20"/>
+                <w:szCs w:val="20"/>
+              </w:rPr>
+              <w:t xml:space="preserve"> for col in </w:t>
+            </w:r>
+            <w:proofErr w:type="spellStart"/>
+            <w:r>
+              <w:rPr>
+                <w:rFonts w:ascii="Times New Roman" w:hAnsi="Times New Roman" w:cs="Times New Roman"/>
+                <w:sz w:val="20"/>
+                <w:szCs w:val="20"/>
+              </w:rPr>
+              <w:t>target_labels</w:t>
+            </w:r>
+            <w:proofErr w:type="spellEnd"/>
+            <w:r>
+              <w:rPr>
+                <w:rFonts w:ascii="Times New Roman" w:hAnsi="Times New Roman" w:cs="Times New Roman"/>
+                <w:sz w:val="20"/>
+                <w:szCs w:val="20"/>
+              </w:rPr>
+              <w:t xml:space="preserve"> </w:t>
             </w:r>
             <w:r>
               <w:rPr>
@@ -825,13 +1122,23 @@
               </w:rPr>
               <w:t xml:space="preserve">{%tr for item in </w:t>
             </w:r>
+            <w:proofErr w:type="spellStart"/>
             <w:r>
               <w:rPr>
                 <w:rFonts w:ascii="Times New Roman" w:hAnsi="Times New Roman" w:cs="Times New Roman"/>
                 <w:sz w:val="20"/>
                 <w:szCs w:val="20"/>
               </w:rPr>
-              <w:t xml:space="preserve">target_contents </w:t>
+              <w:t>target_contents</w:t>
+            </w:r>
+            <w:proofErr w:type="spellEnd"/>
+            <w:r>
+              <w:rPr>
+                <w:rFonts w:ascii="Times New Roman" w:hAnsi="Times New Roman" w:cs="Times New Roman"/>
+                <w:sz w:val="20"/>
+                <w:szCs w:val="20"/>
+              </w:rPr>
+              <w:t xml:space="preserve"> </w:t>
             </w:r>
             <w:r>
               <w:rPr>
@@ -868,7 +1175,25 @@
                 <w:sz w:val="20"/>
                 <w:szCs w:val="20"/>
               </w:rPr>
-              <w:t>{%tc for col in item %}</w:t>
+              <w:t>{%</w:t>
+            </w:r>
+            <w:proofErr w:type="spellStart"/>
+            <w:r>
+              <w:rPr>
+                <w:rFonts w:ascii="Times New Roman" w:hAnsi="Times New Roman" w:cs="Times New Roman"/>
+                <w:sz w:val="20"/>
+                <w:szCs w:val="20"/>
+              </w:rPr>
+              <w:t>tc</w:t>
+            </w:r>
+            <w:proofErr w:type="spellEnd"/>
+            <w:r>
+              <w:rPr>
+                <w:rFonts w:ascii="Times New Roman" w:hAnsi="Times New Roman" w:cs="Times New Roman"/>
+                <w:sz w:val="20"/>
+                <w:szCs w:val="20"/>
+              </w:rPr>
+              <w:t xml:space="preserve"> for col in item %}</w:t>
             </w:r>
           </w:p>
         </w:tc>
@@ -949,7 +1274,25 @@
                 <w:sz w:val="20"/>
                 <w:szCs w:val="20"/>
               </w:rPr>
-              <w:t>{%tr endfor %}</w:t>
+              <w:t xml:space="preserve">{%tr </w:t>
+            </w:r>
+            <w:proofErr w:type="spellStart"/>
+            <w:r>
+              <w:rPr>
+                <w:rFonts w:ascii="Times New Roman" w:hAnsi="Times New Roman" w:cs="Times New Roman"/>
+                <w:sz w:val="20"/>
+                <w:szCs w:val="20"/>
+              </w:rPr>
+              <w:t>endfor</w:t>
+            </w:r>
+            <w:proofErr w:type="spellEnd"/>
+            <w:r>
+              <w:rPr>
+                <w:rFonts w:ascii="Times New Roman" w:hAnsi="Times New Roman" w:cs="Times New Roman"/>
+                <w:sz w:val="20"/>
+                <w:szCs w:val="20"/>
+              </w:rPr>
+              <w:t xml:space="preserve"> %}</w:t>
             </w:r>
           </w:p>
         </w:tc>
@@ -1045,7 +1388,43 @@
                 <w:sz w:val="20"/>
                 <w:szCs w:val="20"/>
               </w:rPr>
-              <w:t>{%tc for col in comp_labels %}</w:t>
+              <w:t>{%</w:t>
+            </w:r>
+            <w:proofErr w:type="spellStart"/>
+            <w:r>
+              <w:rPr>
+                <w:rFonts w:ascii="Times New Roman" w:hAnsi="Times New Roman" w:cs="Times New Roman"/>
+                <w:sz w:val="20"/>
+                <w:szCs w:val="20"/>
+              </w:rPr>
+              <w:t>tc</w:t>
+            </w:r>
+            <w:proofErr w:type="spellEnd"/>
+            <w:r>
+              <w:rPr>
+                <w:rFonts w:ascii="Times New Roman" w:hAnsi="Times New Roman" w:cs="Times New Roman"/>
+                <w:sz w:val="20"/>
+                <w:szCs w:val="20"/>
+              </w:rPr>
+              <w:t xml:space="preserve"> for col in </w:t>
+            </w:r>
+            <w:proofErr w:type="spellStart"/>
+            <w:r>
+              <w:rPr>
+                <w:rFonts w:ascii="Times New Roman" w:hAnsi="Times New Roman" w:cs="Times New Roman"/>
+                <w:sz w:val="20"/>
+                <w:szCs w:val="20"/>
+              </w:rPr>
+              <w:t>comp_labels</w:t>
+            </w:r>
+            <w:proofErr w:type="spellEnd"/>
+            <w:r>
+              <w:rPr>
+                <w:rFonts w:ascii="Times New Roman" w:hAnsi="Times New Roman" w:cs="Times New Roman"/>
+                <w:sz w:val="20"/>
+                <w:szCs w:val="20"/>
+              </w:rPr>
+              <w:t xml:space="preserve"> %}</w:t>
             </w:r>
           </w:p>
         </w:tc>
@@ -1126,7 +1505,25 @@
                 <w:sz w:val="20"/>
                 <w:szCs w:val="20"/>
               </w:rPr>
-              <w:t>{%tr for item in comp_contents %}</w:t>
+              <w:t xml:space="preserve">{%tr for item in </w:t>
+            </w:r>
+            <w:proofErr w:type="spellStart"/>
+            <w:r>
+              <w:rPr>
+                <w:rFonts w:ascii="Times New Roman" w:hAnsi="Times New Roman" w:cs="Times New Roman"/>
+                <w:sz w:val="20"/>
+                <w:szCs w:val="20"/>
+              </w:rPr>
+              <w:t>comp_contents</w:t>
+            </w:r>
+            <w:proofErr w:type="spellEnd"/>
+            <w:r>
+              <w:rPr>
+                <w:rFonts w:ascii="Times New Roman" w:hAnsi="Times New Roman" w:cs="Times New Roman"/>
+                <w:sz w:val="20"/>
+                <w:szCs w:val="20"/>
+              </w:rPr>
+              <w:t xml:space="preserve"> %}</w:t>
             </w:r>
           </w:p>
         </w:tc>
@@ -1155,7 +1552,25 @@
                 <w:sz w:val="20"/>
                 <w:szCs w:val="20"/>
               </w:rPr>
-              <w:t>{%tc for col in item %}</w:t>
+              <w:t>{%</w:t>
+            </w:r>
+            <w:proofErr w:type="spellStart"/>
+            <w:r>
+              <w:rPr>
+                <w:rFonts w:ascii="Times New Roman" w:hAnsi="Times New Roman" w:cs="Times New Roman"/>
+                <w:sz w:val="20"/>
+                <w:szCs w:val="20"/>
+              </w:rPr>
+              <w:t>tc</w:t>
+            </w:r>
+            <w:proofErr w:type="spellEnd"/>
+            <w:r>
+              <w:rPr>
+                <w:rFonts w:ascii="Times New Roman" w:hAnsi="Times New Roman" w:cs="Times New Roman"/>
+                <w:sz w:val="20"/>
+                <w:szCs w:val="20"/>
+              </w:rPr>
+              <w:t xml:space="preserve"> for col in item %}</w:t>
             </w:r>
           </w:p>
         </w:tc>
@@ -1236,7 +1651,25 @@
                 <w:sz w:val="20"/>
                 <w:szCs w:val="20"/>
               </w:rPr>
-              <w:t>{%tr endfor %}</w:t>
+              <w:t xml:space="preserve">{%tr </w:t>
+            </w:r>
+            <w:proofErr w:type="spellStart"/>
+            <w:r>
+              <w:rPr>
+                <w:rFonts w:ascii="Times New Roman" w:hAnsi="Times New Roman" w:cs="Times New Roman"/>
+                <w:sz w:val="20"/>
+                <w:szCs w:val="20"/>
+              </w:rPr>
+              <w:t>endfor</w:t>
+            </w:r>
+            <w:proofErr w:type="spellEnd"/>
+            <w:r>
+              <w:rPr>
+                <w:rFonts w:ascii="Times New Roman" w:hAnsi="Times New Roman" w:cs="Times New Roman"/>
+                <w:sz w:val="20"/>
+                <w:szCs w:val="20"/>
+              </w:rPr>
+              <w:t xml:space="preserve"> %}</w:t>
             </w:r>
           </w:p>
         </w:tc>
@@ -1339,10 +1772,44 @@
           <w:szCs w:val="24"/>
         </w:rPr>
         <w:lastRenderedPageBreak/>
-        <w:t>of comparables was used to calculate contention value by taking the average assessed values of the comparables.</w:t>
-      </w:r>
-      <w:bookmarkStart w:id="0" w:name="_GoBack"/>
-      <w:bookmarkEnd w:id="0"/>
+        <w:t xml:space="preserve">of </w:t>
+      </w:r>
+      <w:proofErr w:type="spellStart"/>
+      <w:r>
+        <w:rPr>
+          <w:rFonts w:ascii="Times New Roman" w:hAnsi="Times New Roman" w:cs="Times New Roman"/>
+          <w:sz w:val="24"/>
+          <w:szCs w:val="24"/>
+        </w:rPr>
+        <w:t>comparables</w:t>
+      </w:r>
+      <w:proofErr w:type="spellEnd"/>
+      <w:r>
+        <w:rPr>
+          <w:rFonts w:ascii="Times New Roman" w:hAnsi="Times New Roman" w:cs="Times New Roman"/>
+          <w:sz w:val="24"/>
+          <w:szCs w:val="24"/>
+        </w:rPr>
+        <w:t xml:space="preserve"> was used to calculate contention value by taking the average assessed values of the </w:t>
+      </w:r>
+      <w:proofErr w:type="spellStart"/>
+      <w:r>
+        <w:rPr>
+          <w:rFonts w:ascii="Times New Roman" w:hAnsi="Times New Roman" w:cs="Times New Roman"/>
+          <w:sz w:val="24"/>
+          <w:szCs w:val="24"/>
+        </w:rPr>
+        <w:t>comparables</w:t>
+      </w:r>
+      <w:proofErr w:type="spellEnd"/>
+      <w:r>
+        <w:rPr>
+          <w:rFonts w:ascii="Times New Roman" w:hAnsi="Times New Roman" w:cs="Times New Roman"/>
+          <w:sz w:val="24"/>
+          <w:szCs w:val="24"/>
+        </w:rPr>
+        <w:t>.</w:t>
+      </w:r>
     </w:p>
     <w:p>
       <w:pPr>
@@ -1373,13 +1840,41 @@
         </w:rPr>
         <w:t xml:space="preserve">The price of similarly situated homes in the area in closest proximity to </w:t>
       </w:r>
-      <w:r>
-        <w:rPr>
-          <w:rFonts w:ascii="Times New Roman" w:hAnsi="Times New Roman" w:cs="Times New Roman"/>
-          <w:sz w:val="24"/>
-          <w:szCs w:val="24"/>
-        </w:rPr>
-        <w:t>{{ formal_owner }}</w:t>
+      <w:proofErr w:type="gramStart"/>
+      <w:r>
+        <w:rPr>
+          <w:rFonts w:ascii="Times New Roman" w:hAnsi="Times New Roman" w:cs="Times New Roman"/>
+          <w:sz w:val="24"/>
+          <w:szCs w:val="24"/>
+        </w:rPr>
+        <w:t xml:space="preserve">{{ </w:t>
+      </w:r>
+      <w:proofErr w:type="spellStart"/>
+      <w:r>
+        <w:rPr>
+          <w:rFonts w:ascii="Times New Roman" w:hAnsi="Times New Roman" w:cs="Times New Roman"/>
+          <w:sz w:val="24"/>
+          <w:szCs w:val="24"/>
+        </w:rPr>
+        <w:t>formal</w:t>
+      </w:r>
+      <w:proofErr w:type="gramEnd"/>
+      <w:r>
+        <w:rPr>
+          <w:rFonts w:ascii="Times New Roman" w:hAnsi="Times New Roman" w:cs="Times New Roman"/>
+          <w:sz w:val="24"/>
+          <w:szCs w:val="24"/>
+        </w:rPr>
+        <w:t>_owner</w:t>
+      </w:r>
+      <w:proofErr w:type="spellEnd"/>
+      <w:r>
+        <w:rPr>
+          <w:rFonts w:ascii="Times New Roman" w:hAnsi="Times New Roman" w:cs="Times New Roman"/>
+          <w:sz w:val="24"/>
+          <w:szCs w:val="24"/>
+        </w:rPr>
+        <w:t xml:space="preserve"> }}</w:t>
       </w:r>
       <w:r>
         <w:rPr>
@@ -1419,7 +1914,25 @@
           <w:sz w:val="24"/>
           <w:szCs w:val="24"/>
         </w:rPr>
-        <w:t>{{ formal_owner }}</w:t>
+        <w:t xml:space="preserve">{{ </w:t>
+      </w:r>
+      <w:proofErr w:type="spellStart"/>
+      <w:r>
+        <w:rPr>
+          <w:rFonts w:ascii="Times New Roman" w:hAnsi="Times New Roman" w:cs="Times New Roman"/>
+          <w:sz w:val="24"/>
+          <w:szCs w:val="24"/>
+        </w:rPr>
+        <w:t>formal_owner</w:t>
+      </w:r>
+      <w:proofErr w:type="spellEnd"/>
+      <w:r>
+        <w:rPr>
+          <w:rFonts w:ascii="Times New Roman" w:hAnsi="Times New Roman" w:cs="Times New Roman"/>
+          <w:sz w:val="24"/>
+          <w:szCs w:val="24"/>
+        </w:rPr>
+        <w:t xml:space="preserve"> }}</w:t>
       </w:r>
       <w:r>
         <w:rPr>
@@ -1443,7 +1956,25 @@
           <w:sz w:val="24"/>
           <w:szCs w:val="24"/>
         </w:rPr>
-        <w:t>{{ formal_owner }}</w:t>
+        <w:t xml:space="preserve">{{ </w:t>
+      </w:r>
+      <w:proofErr w:type="spellStart"/>
+      <w:r>
+        <w:rPr>
+          <w:rFonts w:ascii="Times New Roman" w:hAnsi="Times New Roman" w:cs="Times New Roman"/>
+          <w:sz w:val="24"/>
+          <w:szCs w:val="24"/>
+        </w:rPr>
+        <w:t>formal_owner</w:t>
+      </w:r>
+      <w:proofErr w:type="spellEnd"/>
+      <w:r>
+        <w:rPr>
+          <w:rFonts w:ascii="Times New Roman" w:hAnsi="Times New Roman" w:cs="Times New Roman"/>
+          <w:sz w:val="24"/>
+          <w:szCs w:val="24"/>
+        </w:rPr>
+        <w:t xml:space="preserve"> }}</w:t>
       </w:r>
       <w:r>
         <w:rPr>
@@ -1523,8 +2054,18 @@
           <w:sz w:val="24"/>
           <w:szCs w:val="24"/>
         </w:rPr>
-        <w:t xml:space="preserve"> $6,000. The property located on Orangelawn</w:t>
-      </w:r>
+        <w:t xml:space="preserve"> $6,000. The property located on </w:t>
+      </w:r>
+      <w:proofErr w:type="spellStart"/>
+      <w:r>
+        <w:rPr>
+          <w:rFonts w:ascii="Times New Roman" w:hAnsi="Times New Roman" w:cs="Times New Roman"/>
+          <w:sz w:val="24"/>
+          <w:szCs w:val="24"/>
+        </w:rPr>
+        <w:t>Orangelawn</w:t>
+      </w:r>
+      <w:proofErr w:type="spellEnd"/>
       <w:r>
         <w:rPr>
           <w:rFonts w:ascii="Times New Roman" w:hAnsi="Times New Roman" w:cs="Times New Roman"/>
@@ -1549,13 +2090,41 @@
         </w:rPr>
         <w:t xml:space="preserve">, 3 blocks over from </w:t>
       </w:r>
-      <w:r>
-        <w:rPr>
-          <w:rFonts w:ascii="Times New Roman" w:hAnsi="Times New Roman" w:cs="Times New Roman"/>
-          <w:sz w:val="24"/>
-          <w:szCs w:val="24"/>
-        </w:rPr>
-        <w:t>{{ formal_owner }}</w:t>
+      <w:proofErr w:type="gramStart"/>
+      <w:r>
+        <w:rPr>
+          <w:rFonts w:ascii="Times New Roman" w:hAnsi="Times New Roman" w:cs="Times New Roman"/>
+          <w:sz w:val="24"/>
+          <w:szCs w:val="24"/>
+        </w:rPr>
+        <w:t xml:space="preserve">{{ </w:t>
+      </w:r>
+      <w:proofErr w:type="spellStart"/>
+      <w:r>
+        <w:rPr>
+          <w:rFonts w:ascii="Times New Roman" w:hAnsi="Times New Roman" w:cs="Times New Roman"/>
+          <w:sz w:val="24"/>
+          <w:szCs w:val="24"/>
+        </w:rPr>
+        <w:t>formal</w:t>
+      </w:r>
+      <w:proofErr w:type="gramEnd"/>
+      <w:r>
+        <w:rPr>
+          <w:rFonts w:ascii="Times New Roman" w:hAnsi="Times New Roman" w:cs="Times New Roman"/>
+          <w:sz w:val="24"/>
+          <w:szCs w:val="24"/>
+        </w:rPr>
+        <w:t>_owner</w:t>
+      </w:r>
+      <w:proofErr w:type="spellEnd"/>
+      <w:r>
+        <w:rPr>
+          <w:rFonts w:ascii="Times New Roman" w:hAnsi="Times New Roman" w:cs="Times New Roman"/>
+          <w:sz w:val="24"/>
+          <w:szCs w:val="24"/>
+        </w:rPr>
+        <w:t xml:space="preserve"> }}</w:t>
       </w:r>
       <w:r>
         <w:rPr>
@@ -1603,8 +2172,18 @@
           <w:sz w:val="24"/>
           <w:szCs w:val="24"/>
         </w:rPr>
-        <w:t>, located on Northlawn</w:t>
-      </w:r>
+        <w:t xml:space="preserve">, located on </w:t>
+      </w:r>
+      <w:proofErr w:type="spellStart"/>
+      <w:r>
+        <w:rPr>
+          <w:rFonts w:ascii="Times New Roman" w:hAnsi="Times New Roman" w:cs="Times New Roman"/>
+          <w:sz w:val="24"/>
+          <w:szCs w:val="24"/>
+        </w:rPr>
+        <w:t>Northlawn</w:t>
+      </w:r>
+      <w:proofErr w:type="spellEnd"/>
       <w:r>
         <w:rPr>
           <w:rFonts w:ascii="Times New Roman" w:hAnsi="Times New Roman" w:cs="Times New Roman"/>
@@ -1677,13 +2256,41 @@
         </w:rPr>
         <w:t xml:space="preserve"> is larger than </w:t>
       </w:r>
-      <w:r>
-        <w:rPr>
-          <w:rFonts w:ascii="Times New Roman" w:hAnsi="Times New Roman" w:cs="Times New Roman"/>
-          <w:sz w:val="24"/>
-          <w:szCs w:val="24"/>
-        </w:rPr>
-        <w:t>{{ formal_owner }}</w:t>
+      <w:proofErr w:type="gramStart"/>
+      <w:r>
+        <w:rPr>
+          <w:rFonts w:ascii="Times New Roman" w:hAnsi="Times New Roman" w:cs="Times New Roman"/>
+          <w:sz w:val="24"/>
+          <w:szCs w:val="24"/>
+        </w:rPr>
+        <w:t xml:space="preserve">{{ </w:t>
+      </w:r>
+      <w:proofErr w:type="spellStart"/>
+      <w:r>
+        <w:rPr>
+          <w:rFonts w:ascii="Times New Roman" w:hAnsi="Times New Roman" w:cs="Times New Roman"/>
+          <w:sz w:val="24"/>
+          <w:szCs w:val="24"/>
+        </w:rPr>
+        <w:t>formal</w:t>
+      </w:r>
+      <w:proofErr w:type="gramEnd"/>
+      <w:r>
+        <w:rPr>
+          <w:rFonts w:ascii="Times New Roman" w:hAnsi="Times New Roman" w:cs="Times New Roman"/>
+          <w:sz w:val="24"/>
+          <w:szCs w:val="24"/>
+        </w:rPr>
+        <w:t>_owner</w:t>
+      </w:r>
+      <w:proofErr w:type="spellEnd"/>
+      <w:r>
+        <w:rPr>
+          <w:rFonts w:ascii="Times New Roman" w:hAnsi="Times New Roman" w:cs="Times New Roman"/>
+          <w:sz w:val="24"/>
+          <w:szCs w:val="24"/>
+        </w:rPr>
+        <w:t xml:space="preserve"> }}</w:t>
       </w:r>
       <w:r>
         <w:rPr>
@@ -1727,13 +2334,41 @@
         </w:rPr>
         <w:t xml:space="preserve">that </w:t>
       </w:r>
-      <w:r>
-        <w:rPr>
-          <w:rFonts w:ascii="Times New Roman" w:hAnsi="Times New Roman" w:cs="Times New Roman"/>
-          <w:sz w:val="24"/>
-          <w:szCs w:val="24"/>
-        </w:rPr>
-        <w:t>{{ formal_owner }}</w:t>
+      <w:proofErr w:type="gramStart"/>
+      <w:r>
+        <w:rPr>
+          <w:rFonts w:ascii="Times New Roman" w:hAnsi="Times New Roman" w:cs="Times New Roman"/>
+          <w:sz w:val="24"/>
+          <w:szCs w:val="24"/>
+        </w:rPr>
+        <w:t xml:space="preserve">{{ </w:t>
+      </w:r>
+      <w:proofErr w:type="spellStart"/>
+      <w:r>
+        <w:rPr>
+          <w:rFonts w:ascii="Times New Roman" w:hAnsi="Times New Roman" w:cs="Times New Roman"/>
+          <w:sz w:val="24"/>
+          <w:szCs w:val="24"/>
+        </w:rPr>
+        <w:t>formal</w:t>
+      </w:r>
+      <w:proofErr w:type="gramEnd"/>
+      <w:r>
+        <w:rPr>
+          <w:rFonts w:ascii="Times New Roman" w:hAnsi="Times New Roman" w:cs="Times New Roman"/>
+          <w:sz w:val="24"/>
+          <w:szCs w:val="24"/>
+        </w:rPr>
+        <w:t>_owner</w:t>
+      </w:r>
+      <w:proofErr w:type="spellEnd"/>
+      <w:r>
+        <w:rPr>
+          <w:rFonts w:ascii="Times New Roman" w:hAnsi="Times New Roman" w:cs="Times New Roman"/>
+          <w:sz w:val="24"/>
+          <w:szCs w:val="24"/>
+        </w:rPr>
+        <w:t xml:space="preserve"> }}</w:t>
       </w:r>
       <w:r>
         <w:rPr>
@@ -1794,7 +2429,25 @@
           <w:sz w:val="24"/>
           <w:szCs w:val="24"/>
         </w:rPr>
-        <w:t>{{ formal_owner }}</w:t>
+        <w:t xml:space="preserve">{{ </w:t>
+      </w:r>
+      <w:proofErr w:type="spellStart"/>
+      <w:r>
+        <w:rPr>
+          <w:rFonts w:ascii="Times New Roman" w:hAnsi="Times New Roman" w:cs="Times New Roman"/>
+          <w:sz w:val="24"/>
+          <w:szCs w:val="24"/>
+        </w:rPr>
+        <w:t>formal_owner</w:t>
+      </w:r>
+      <w:proofErr w:type="spellEnd"/>
+      <w:r>
+        <w:rPr>
+          <w:rFonts w:ascii="Times New Roman" w:hAnsi="Times New Roman" w:cs="Times New Roman"/>
+          <w:sz w:val="24"/>
+          <w:szCs w:val="24"/>
+        </w:rPr>
+        <w:t xml:space="preserve"> }}</w:t>
       </w:r>
       <w:r>
         <w:rPr>
@@ -1852,13 +2505,41 @@
         </w:rPr>
         <w:t xml:space="preserve">The assessment of </w:t>
       </w:r>
-      <w:r>
-        <w:rPr>
-          <w:rFonts w:ascii="Times New Roman" w:hAnsi="Times New Roman" w:cs="Times New Roman"/>
-          <w:sz w:val="24"/>
-          <w:szCs w:val="24"/>
-        </w:rPr>
-        <w:t>{{ formal_owner }}</w:t>
+      <w:proofErr w:type="gramStart"/>
+      <w:r>
+        <w:rPr>
+          <w:rFonts w:ascii="Times New Roman" w:hAnsi="Times New Roman" w:cs="Times New Roman"/>
+          <w:sz w:val="24"/>
+          <w:szCs w:val="24"/>
+        </w:rPr>
+        <w:t xml:space="preserve">{{ </w:t>
+      </w:r>
+      <w:proofErr w:type="spellStart"/>
+      <w:r>
+        <w:rPr>
+          <w:rFonts w:ascii="Times New Roman" w:hAnsi="Times New Roman" w:cs="Times New Roman"/>
+          <w:sz w:val="24"/>
+          <w:szCs w:val="24"/>
+        </w:rPr>
+        <w:t>formal</w:t>
+      </w:r>
+      <w:proofErr w:type="gramEnd"/>
+      <w:r>
+        <w:rPr>
+          <w:rFonts w:ascii="Times New Roman" w:hAnsi="Times New Roman" w:cs="Times New Roman"/>
+          <w:sz w:val="24"/>
+          <w:szCs w:val="24"/>
+        </w:rPr>
+        <w:t>_owner</w:t>
+      </w:r>
+      <w:proofErr w:type="spellEnd"/>
+      <w:r>
+        <w:rPr>
+          <w:rFonts w:ascii="Times New Roman" w:hAnsi="Times New Roman" w:cs="Times New Roman"/>
+          <w:sz w:val="24"/>
+          <w:szCs w:val="24"/>
+        </w:rPr>
+        <w:t xml:space="preserve"> }}</w:t>
       </w:r>
       <w:r>
         <w:rPr>
@@ -2226,13 +2907,41 @@
         </w:rPr>
         <w:t xml:space="preserve">For the aforementioned reasons, </w:t>
       </w:r>
-      <w:r>
-        <w:rPr>
-          <w:rFonts w:ascii="Times New Roman" w:hAnsi="Times New Roman" w:cs="Times New Roman"/>
-          <w:sz w:val="24"/>
-          <w:szCs w:val="24"/>
-        </w:rPr>
-        <w:t>{{ formal_owner }}</w:t>
+      <w:proofErr w:type="gramStart"/>
+      <w:r>
+        <w:rPr>
+          <w:rFonts w:ascii="Times New Roman" w:hAnsi="Times New Roman" w:cs="Times New Roman"/>
+          <w:sz w:val="24"/>
+          <w:szCs w:val="24"/>
+        </w:rPr>
+        <w:t xml:space="preserve">{{ </w:t>
+      </w:r>
+      <w:proofErr w:type="spellStart"/>
+      <w:r>
+        <w:rPr>
+          <w:rFonts w:ascii="Times New Roman" w:hAnsi="Times New Roman" w:cs="Times New Roman"/>
+          <w:sz w:val="24"/>
+          <w:szCs w:val="24"/>
+        </w:rPr>
+        <w:t>formal</w:t>
+      </w:r>
+      <w:proofErr w:type="gramEnd"/>
+      <w:r>
+        <w:rPr>
+          <w:rFonts w:ascii="Times New Roman" w:hAnsi="Times New Roman" w:cs="Times New Roman"/>
+          <w:sz w:val="24"/>
+          <w:szCs w:val="24"/>
+        </w:rPr>
+        <w:t>_owner</w:t>
+      </w:r>
+      <w:proofErr w:type="spellEnd"/>
+      <w:r>
+        <w:rPr>
+          <w:rFonts w:ascii="Times New Roman" w:hAnsi="Times New Roman" w:cs="Times New Roman"/>
+          <w:sz w:val="24"/>
+          <w:szCs w:val="24"/>
+        </w:rPr>
+        <w:t xml:space="preserve"> }}</w:t>
       </w:r>
       <w:r>
         <w:rPr>
@@ -2264,7 +2973,25 @@
           <w:sz w:val="24"/>
           <w:szCs w:val="24"/>
         </w:rPr>
-        <w:t>{{ contention_sev }}</w:t>
+        <w:t xml:space="preserve">{{ </w:t>
+      </w:r>
+      <w:proofErr w:type="spellStart"/>
+      <w:r>
+        <w:rPr>
+          <w:rFonts w:ascii="Times New Roman" w:hAnsi="Times New Roman" w:cs="Times New Roman"/>
+          <w:sz w:val="24"/>
+          <w:szCs w:val="24"/>
+        </w:rPr>
+        <w:t>contention_sev</w:t>
+      </w:r>
+      <w:proofErr w:type="spellEnd"/>
+      <w:r>
+        <w:rPr>
+          <w:rFonts w:ascii="Times New Roman" w:hAnsi="Times New Roman" w:cs="Times New Roman"/>
+          <w:sz w:val="24"/>
+          <w:szCs w:val="24"/>
+        </w:rPr>
+        <w:t xml:space="preserve"> }}</w:t>
       </w:r>
       <w:r>
         <w:rPr>
@@ -2280,7 +3007,25 @@
           <w:sz w:val="24"/>
           <w:szCs w:val="24"/>
         </w:rPr>
-        <w:t>{{ contention_faircash }}.</w:t>
+        <w:t xml:space="preserve">{{ </w:t>
+      </w:r>
+      <w:proofErr w:type="spellStart"/>
+      <w:r>
+        <w:rPr>
+          <w:rFonts w:ascii="Times New Roman" w:hAnsi="Times New Roman" w:cs="Times New Roman"/>
+          <w:sz w:val="24"/>
+          <w:szCs w:val="24"/>
+        </w:rPr>
+        <w:t>contention_faircash</w:t>
+      </w:r>
+      <w:proofErr w:type="spellEnd"/>
+      <w:r>
+        <w:rPr>
+          <w:rFonts w:ascii="Times New Roman" w:hAnsi="Times New Roman" w:cs="Times New Roman"/>
+          <w:sz w:val="24"/>
+          <w:szCs w:val="24"/>
+        </w:rPr>
+        <w:t xml:space="preserve"> }}.</w:t>
       </w:r>
     </w:p>
     <w:p>
@@ -2447,8 +3192,8 @@
       </w:r>
     </w:p>
     <w:sectPr>
-      <w:headerReference w:type="default" r:id="rId7"/>
-      <w:headerReference w:type="first" r:id="rId8"/>
+      <w:headerReference w:type="default" r:id="rId8"/>
+      <w:headerReference w:type="first" r:id="rId9"/>
       <w:pgSz w:w="12240" w:h="15840"/>
       <w:pgMar w:top="1440" w:right="1440" w:bottom="1440" w:left="1440" w:header="720" w:footer="720" w:gutter="0"/>
       <w:cols w:space="720"/>
@@ -2527,53 +3272,6 @@
       <w:pStyle w:val="Header"/>
       <w:jc w:val="center"/>
     </w:pPr>
-    <w:r>
-      <w:rPr>
-        <w:noProof/>
-        <w:lang w:eastAsia="en-US"/>
-      </w:rPr>
-      <w:drawing>
-        <wp:inline distT="0" distB="0" distL="0" distR="0" wp14:anchorId="6E19DE4C" wp14:editId="7171F9ED">
-          <wp:extent cx="2552700" cy="410687"/>
-          <wp:effectExtent l="0" t="0" r="0" b="8890"/>
-          <wp:docPr id="1" name="Picture 1"/>
-          <wp:cNvGraphicFramePr>
-            <a:graphicFrameLocks xmlns:a="http://schemas.openxmlformats.org/drawingml/2006/main" noChangeAspect="1"/>
-          </wp:cNvGraphicFramePr>
-          <a:graphic xmlns:a="http://schemas.openxmlformats.org/drawingml/2006/main">
-            <a:graphicData uri="http://schemas.openxmlformats.org/drawingml/2006/picture">
-              <pic:pic xmlns:pic="http://schemas.openxmlformats.org/drawingml/2006/picture">
-                <pic:nvPicPr>
-                  <pic:cNvPr id="0" name=""/>
-                  <pic:cNvPicPr/>
-                </pic:nvPicPr>
-                <pic:blipFill>
-                  <a:blip r:embed="rId1" cstate="print">
-                    <a:extLst>
-                      <a:ext uri="{28A0092B-C50C-407E-A947-70E740481C1C}">
-                        <a14:useLocalDpi xmlns:a14="http://schemas.microsoft.com/office/drawing/2010/main" val="0"/>
-                      </a:ext>
-                    </a:extLst>
-                  </a:blip>
-                  <a:stretch>
-                    <a:fillRect/>
-                  </a:stretch>
-                </pic:blipFill>
-                <pic:spPr>
-                  <a:xfrm>
-                    <a:off x="0" y="0"/>
-                    <a:ext cx="2677843" cy="430820"/>
-                  </a:xfrm>
-                  <a:prstGeom prst="rect">
-                    <a:avLst/>
-                  </a:prstGeom>
-                </pic:spPr>
-              </pic:pic>
-            </a:graphicData>
-          </a:graphic>
-        </wp:inline>
-      </w:drawing>
-    </w:r>
   </w:p>
 </w:hdr>
 </file>
@@ -2595,7 +3293,7 @@
       </w:pPr>
     </w:pPrDefault>
   </w:docDefaults>
-  <w:latentStyles w:defLockedState="0" w:defUIPriority="99" w:defSemiHidden="0" w:defUnhideWhenUsed="0" w:defQFormat="0" w:count="377">
+  <w:latentStyles w:defLockedState="0" w:defUIPriority="99" w:defSemiHidden="0" w:defUnhideWhenUsed="0" w:defQFormat="0" w:count="376">
     <w:lsdException w:name="Normal" w:uiPriority="0" w:qFormat="1"/>
     <w:lsdException w:name="heading 1" w:uiPriority="9" w:qFormat="1"/>
     <w:lsdException w:name="heading 2" w:semiHidden="1" w:uiPriority="9" w:unhideWhenUsed="1" w:qFormat="1"/>
@@ -2972,7 +3670,6 @@
     <w:lsdException w:name="Hashtag" w:semiHidden="1" w:unhideWhenUsed="1"/>
     <w:lsdException w:name="Unresolved Mention" w:semiHidden="1" w:unhideWhenUsed="1"/>
     <w:lsdException w:name="Smart Link" w:semiHidden="1" w:unhideWhenUsed="1"/>
-    <w:lsdException w:name="Smart Link Error" w:semiHidden="1" w:unhideWhenUsed="1"/>
   </w:latentStyles>
   <w:style w:type="paragraph" w:default="1" w:styleId="Normal">
     <w:name w:val="Normal"/>
@@ -3886,7 +4583,7 @@
 </file>
 
 <file path=customXml/itemProps1.xml><?xml version="1.0" encoding="utf-8"?>
-<ds:datastoreItem xmlns:ds="http://schemas.openxmlformats.org/officeDocument/2006/customXml" ds:itemID="{D7E6E802-AF4F-462F-ADBC-50D6A15FD1C1}">
+<ds:datastoreItem xmlns:ds="http://schemas.openxmlformats.org/officeDocument/2006/customXml" ds:itemID="{A6B89A23-9B65-43F9-87F1-E74880585E17}">
   <ds:schemaRefs>
     <ds:schemaRef ds:uri="http://schemas.openxmlformats.org/officeDocument/2006/bibliography"/>
   </ds:schemaRefs>

</xml_diff>